<commit_message>
fix copyright and also ADT
</commit_message>
<xml_diff>
--- a/files/CS2110StudyingAlgs.docx
+++ b/files/CS2110StudyingAlgs.docx
@@ -376,7 +376,25 @@
           <w:sz w:val="20"/>
           <w:szCs w:val="20"/>
         </w:rPr>
-        <w:t>Practice developing certain algorithms from their pre-and-postconditions.</w:t>
+        <w:t>Practice developing certain algorithms from their pre-and-</w:t>
+      </w:r>
+      <w:proofErr w:type="spellStart"/>
+      <w:r>
+        <w:rPr>
+          <w:rFonts w:ascii="Times New Roman" w:hAnsi="Times New Roman" w:cs="Times New Roman"/>
+          <w:sz w:val="20"/>
+          <w:szCs w:val="20"/>
+        </w:rPr>
+        <w:t>postconditions</w:t>
+      </w:r>
+      <w:proofErr w:type="spellEnd"/>
+      <w:r>
+        <w:rPr>
+          <w:rFonts w:ascii="Times New Roman" w:hAnsi="Times New Roman" w:cs="Times New Roman"/>
+          <w:sz w:val="20"/>
+          <w:szCs w:val="20"/>
+        </w:rPr>
+        <w:t>.</w:t>
       </w:r>
     </w:p>
     <w:p>
@@ -494,7 +512,25 @@
           <w:sz w:val="20"/>
           <w:szCs w:val="20"/>
         </w:rPr>
-        <w:t>(a) binary search. WATCH the ppt slides in lecture 10, slides 6..7</w:t>
+        <w:t xml:space="preserve">(a) binary search. WATCH the </w:t>
+      </w:r>
+      <w:proofErr w:type="spellStart"/>
+      <w:r>
+        <w:rPr>
+          <w:rFonts w:ascii="Times New Roman" w:hAnsi="Times New Roman" w:cs="Times New Roman"/>
+          <w:sz w:val="20"/>
+          <w:szCs w:val="20"/>
+        </w:rPr>
+        <w:t>ppt</w:t>
+      </w:r>
+      <w:proofErr w:type="spellEnd"/>
+      <w:r>
+        <w:rPr>
+          <w:rFonts w:ascii="Times New Roman" w:hAnsi="Times New Roman" w:cs="Times New Roman"/>
+          <w:sz w:val="20"/>
+          <w:szCs w:val="20"/>
+        </w:rPr>
+        <w:t xml:space="preserve"> slides in lecture 10, slides 6..7</w:t>
       </w:r>
     </w:p>
     <w:p>
@@ -515,7 +551,25 @@
           <w:sz w:val="20"/>
           <w:szCs w:val="20"/>
         </w:rPr>
-        <w:t>(b) insertion sort. WATCH the ppt slides in lecture 10, slides 9..15</w:t>
+        <w:t xml:space="preserve">(b) insertion sort. WATCH the </w:t>
+      </w:r>
+      <w:proofErr w:type="spellStart"/>
+      <w:r>
+        <w:rPr>
+          <w:rFonts w:ascii="Times New Roman" w:hAnsi="Times New Roman" w:cs="Times New Roman"/>
+          <w:sz w:val="20"/>
+          <w:szCs w:val="20"/>
+        </w:rPr>
+        <w:t>ppt</w:t>
+      </w:r>
+      <w:proofErr w:type="spellEnd"/>
+      <w:r>
+        <w:rPr>
+          <w:rFonts w:ascii="Times New Roman" w:hAnsi="Times New Roman" w:cs="Times New Roman"/>
+          <w:sz w:val="20"/>
+          <w:szCs w:val="20"/>
+        </w:rPr>
+        <w:t xml:space="preserve"> slides in lecture 10, slides 9..15</w:t>
       </w:r>
     </w:p>
     <w:p>
@@ -536,7 +590,25 @@
           <w:sz w:val="20"/>
           <w:szCs w:val="20"/>
         </w:rPr>
-        <w:t>(c) selection sort. WATCH the ppt slides in lecture 10, slides 16..18</w:t>
+        <w:t xml:space="preserve">(c) selection sort. WATCH the </w:t>
+      </w:r>
+      <w:proofErr w:type="spellStart"/>
+      <w:r>
+        <w:rPr>
+          <w:rFonts w:ascii="Times New Roman" w:hAnsi="Times New Roman" w:cs="Times New Roman"/>
+          <w:sz w:val="20"/>
+          <w:szCs w:val="20"/>
+        </w:rPr>
+        <w:t>ppt</w:t>
+      </w:r>
+      <w:proofErr w:type="spellEnd"/>
+      <w:r>
+        <w:rPr>
+          <w:rFonts w:ascii="Times New Roman" w:hAnsi="Times New Roman" w:cs="Times New Roman"/>
+          <w:sz w:val="20"/>
+          <w:szCs w:val="20"/>
+        </w:rPr>
+        <w:t xml:space="preserve"> slides in lecture 10, slides 16..18</w:t>
       </w:r>
     </w:p>
     <w:p>
@@ -557,7 +629,25 @@
           <w:sz w:val="20"/>
           <w:szCs w:val="20"/>
         </w:rPr>
-        <w:t>(d) partition algorithm of .. WATCH the ppt slides in lecture 10, slides 19..2</w:t>
+        <w:t xml:space="preserve">(d) partition algorithm of .. WATCH the </w:t>
+      </w:r>
+      <w:proofErr w:type="spellStart"/>
+      <w:r>
+        <w:rPr>
+          <w:rFonts w:ascii="Times New Roman" w:hAnsi="Times New Roman" w:cs="Times New Roman"/>
+          <w:sz w:val="20"/>
+          <w:szCs w:val="20"/>
+        </w:rPr>
+        <w:t>ppt</w:t>
+      </w:r>
+      <w:proofErr w:type="spellEnd"/>
+      <w:r>
+        <w:rPr>
+          <w:rFonts w:ascii="Times New Roman" w:hAnsi="Times New Roman" w:cs="Times New Roman"/>
+          <w:sz w:val="20"/>
+          <w:szCs w:val="20"/>
+        </w:rPr>
+        <w:t xml:space="preserve"> slides in lecture 10, slides 19..2</w:t>
       </w:r>
       <w:r>
         <w:rPr>
@@ -567,8 +657,6 @@
         </w:rPr>
         <w:t>0</w:t>
       </w:r>
-      <w:bookmarkStart w:id="0" w:name="_GoBack"/>
-      <w:bookmarkEnd w:id="0"/>
     </w:p>
     <w:p>
       <w:pPr>
@@ -1227,7 +1315,23 @@
           <w:sz w:val="20"/>
           <w:szCs w:val="20"/>
         </w:rPr>
-        <w:t>picture of it (see our slides).</w:t>
+        <w:t>picture of it (see our slides</w:t>
+      </w:r>
+      <w:r>
+        <w:rPr>
+          <w:rFonts w:ascii="Times New Roman" w:hAnsi="Times New Roman" w:cs="Times New Roman"/>
+          <w:sz w:val="20"/>
+          <w:szCs w:val="20"/>
+        </w:rPr>
+        <w:t xml:space="preserve"> for now</w:t>
+      </w:r>
+      <w:r>
+        <w:rPr>
+          <w:rFonts w:ascii="Times New Roman" w:hAnsi="Times New Roman" w:cs="Times New Roman"/>
+          <w:sz w:val="20"/>
+          <w:szCs w:val="20"/>
+        </w:rPr>
+        <w:t>).</w:t>
       </w:r>
     </w:p>
     <w:p>
@@ -1313,7 +1417,25 @@
           <w:sz w:val="20"/>
           <w:szCs w:val="20"/>
         </w:rPr>
-        <w:t>We draw many preconditions, postconditions, and loop invariants for algorithms that manipulate arrays.</w:t>
+        <w:t xml:space="preserve">We draw many preconditions, </w:t>
+      </w:r>
+      <w:proofErr w:type="spellStart"/>
+      <w:r>
+        <w:rPr>
+          <w:rFonts w:ascii="Times New Roman" w:hAnsi="Times New Roman" w:cs="Times New Roman"/>
+          <w:sz w:val="20"/>
+          <w:szCs w:val="20"/>
+        </w:rPr>
+        <w:t>postconditions</w:t>
+      </w:r>
+      <w:proofErr w:type="spellEnd"/>
+      <w:r>
+        <w:rPr>
+          <w:rFonts w:ascii="Times New Roman" w:hAnsi="Times New Roman" w:cs="Times New Roman"/>
+          <w:sz w:val="20"/>
+          <w:szCs w:val="20"/>
+        </w:rPr>
+        <w:t>, and loop invariants for algorithms that manipulate arrays.</w:t>
       </w:r>
     </w:p>
     <w:p>
@@ -1407,13 +1529,40 @@
         </w:rPr>
         <w:t xml:space="preserve">1. Definition of type. </w:t>
       </w:r>
-      <w:r>
-        <w:rPr>
-          <w:rFonts w:ascii="Times New Roman" w:hAnsi="Times New Roman" w:cs="Times New Roman"/>
-          <w:sz w:val="20"/>
-          <w:szCs w:val="20"/>
-        </w:rPr>
-        <w:t>Lecture 1, slide 20.</w:t>
+      <w:proofErr w:type="spellStart"/>
+      <w:r>
+        <w:rPr>
+          <w:rFonts w:ascii="Times New Roman" w:hAnsi="Times New Roman" w:cs="Times New Roman"/>
+          <w:sz w:val="20"/>
+          <w:szCs w:val="20"/>
+        </w:rPr>
+        <w:t>JavaHyperText</w:t>
+      </w:r>
+      <w:proofErr w:type="spellEnd"/>
+      <w:r>
+        <w:rPr>
+          <w:rFonts w:ascii="Times New Roman" w:hAnsi="Times New Roman" w:cs="Times New Roman"/>
+          <w:sz w:val="20"/>
+          <w:szCs w:val="20"/>
+        </w:rPr>
+        <w:t xml:space="preserve"> entry </w:t>
+      </w:r>
+      <w:r>
+        <w:rPr>
+          <w:rFonts w:ascii="Times New Roman" w:hAnsi="Times New Roman" w:cs="Times New Roman"/>
+          <w:i/>
+          <w:sz w:val="20"/>
+          <w:szCs w:val="20"/>
+        </w:rPr>
+        <w:t>type</w:t>
+      </w:r>
+      <w:r>
+        <w:rPr>
+          <w:rFonts w:ascii="Times New Roman" w:hAnsi="Times New Roman" w:cs="Times New Roman"/>
+          <w:sz w:val="20"/>
+          <w:szCs w:val="20"/>
+        </w:rPr>
+        <w:t>.</w:t>
       </w:r>
     </w:p>
     <w:p>
@@ -1448,15 +1597,42 @@
           <w:sz w:val="20"/>
           <w:szCs w:val="20"/>
         </w:rPr>
-        <w:t>. Lecture 2, slide 11..12; L</w:t>
-      </w:r>
-      <w:r>
-        <w:rPr>
-          <w:rFonts w:ascii="Times New Roman" w:hAnsi="Times New Roman" w:cs="Times New Roman"/>
-          <w:sz w:val="20"/>
-          <w:szCs w:val="20"/>
-        </w:rPr>
-        <w:t>ecture 44, slide 7.</w:t>
+        <w:t xml:space="preserve">. </w:t>
+      </w:r>
+      <w:proofErr w:type="spellStart"/>
+      <w:r>
+        <w:rPr>
+          <w:rFonts w:ascii="Times New Roman" w:hAnsi="Times New Roman" w:cs="Times New Roman"/>
+          <w:sz w:val="20"/>
+          <w:szCs w:val="20"/>
+        </w:rPr>
+        <w:t>JavaHyperText</w:t>
+      </w:r>
+      <w:proofErr w:type="spellEnd"/>
+      <w:r>
+        <w:rPr>
+          <w:rFonts w:ascii="Times New Roman" w:hAnsi="Times New Roman" w:cs="Times New Roman"/>
+          <w:sz w:val="20"/>
+          <w:szCs w:val="20"/>
+        </w:rPr>
+        <w:t xml:space="preserve"> entry </w:t>
+      </w:r>
+      <w:r>
+        <w:rPr>
+          <w:rFonts w:ascii="Times New Roman" w:hAnsi="Times New Roman" w:cs="Times New Roman"/>
+          <w:i/>
+          <w:sz w:val="20"/>
+          <w:szCs w:val="20"/>
+        </w:rPr>
+        <w:t>object</w:t>
+      </w:r>
+      <w:r>
+        <w:rPr>
+          <w:rFonts w:ascii="Times New Roman" w:hAnsi="Times New Roman" w:cs="Times New Roman"/>
+          <w:sz w:val="20"/>
+          <w:szCs w:val="20"/>
+        </w:rPr>
+        <w:t>.</w:t>
       </w:r>
     </w:p>
     <w:p>
@@ -1483,7 +1659,42 @@
           <w:sz w:val="20"/>
           <w:szCs w:val="20"/>
         </w:rPr>
-        <w:t>. Java wrapper class. Piazza supplementary material note @248.</w:t>
+        <w:t xml:space="preserve">. Java wrapper class. </w:t>
+      </w:r>
+      <w:proofErr w:type="spellStart"/>
+      <w:r>
+        <w:rPr>
+          <w:rFonts w:ascii="Times New Roman" w:hAnsi="Times New Roman" w:cs="Times New Roman"/>
+          <w:sz w:val="20"/>
+          <w:szCs w:val="20"/>
+        </w:rPr>
+        <w:t>JavaHyperText</w:t>
+      </w:r>
+      <w:proofErr w:type="spellEnd"/>
+      <w:r>
+        <w:rPr>
+          <w:rFonts w:ascii="Times New Roman" w:hAnsi="Times New Roman" w:cs="Times New Roman"/>
+          <w:sz w:val="20"/>
+          <w:szCs w:val="20"/>
+        </w:rPr>
+        <w:t xml:space="preserve"> entry </w:t>
+      </w:r>
+      <w:r>
+        <w:rPr>
+          <w:rFonts w:ascii="Times New Roman" w:hAnsi="Times New Roman" w:cs="Times New Roman"/>
+          <w:i/>
+          <w:sz w:val="20"/>
+          <w:szCs w:val="20"/>
+        </w:rPr>
+        <w:t>wrapper</w:t>
+      </w:r>
+      <w:r>
+        <w:rPr>
+          <w:rFonts w:ascii="Times New Roman" w:hAnsi="Times New Roman" w:cs="Times New Roman"/>
+          <w:sz w:val="20"/>
+          <w:szCs w:val="20"/>
+        </w:rPr>
+        <w:t>.</w:t>
       </w:r>
     </w:p>
     <w:p>
@@ -1550,7 +1761,50 @@
           <w:sz w:val="20"/>
           <w:szCs w:val="20"/>
         </w:rPr>
-        <w:t xml:space="preserve"> (Lecture 4, slide 10)</w:t>
+        <w:t>.</w:t>
+      </w:r>
+      <w:r>
+        <w:rPr>
+          <w:rFonts w:ascii="Times New Roman" w:hAnsi="Times New Roman" w:cs="Times New Roman"/>
+          <w:sz w:val="20"/>
+          <w:szCs w:val="20"/>
+        </w:rPr>
+        <w:t xml:space="preserve"> </w:t>
+      </w:r>
+      <w:proofErr w:type="spellStart"/>
+      <w:r>
+        <w:rPr>
+          <w:rFonts w:ascii="Times New Roman" w:hAnsi="Times New Roman" w:cs="Times New Roman"/>
+          <w:sz w:val="20"/>
+          <w:szCs w:val="20"/>
+        </w:rPr>
+        <w:t>JavaHyperText</w:t>
+      </w:r>
+      <w:proofErr w:type="spellEnd"/>
+      <w:r>
+        <w:rPr>
+          <w:rFonts w:ascii="Times New Roman" w:hAnsi="Times New Roman" w:cs="Times New Roman"/>
+          <w:sz w:val="20"/>
+          <w:szCs w:val="20"/>
+        </w:rPr>
+        <w:t xml:space="preserve"> entry </w:t>
+      </w:r>
+      <w:r>
+        <w:rPr>
+          <w:rFonts w:ascii="Times New Roman" w:hAnsi="Times New Roman" w:cs="Times New Roman"/>
+          <w:i/>
+          <w:sz w:val="20"/>
+          <w:szCs w:val="20"/>
+        </w:rPr>
+        <w:t>overload</w:t>
+      </w:r>
+      <w:r>
+        <w:rPr>
+          <w:rFonts w:ascii="Times New Roman" w:hAnsi="Times New Roman" w:cs="Times New Roman"/>
+          <w:sz w:val="20"/>
+          <w:szCs w:val="20"/>
+        </w:rPr>
+        <w:t>.</w:t>
       </w:r>
     </w:p>
     <w:p>
@@ -1577,7 +1831,111 @@
           <w:sz w:val="20"/>
           <w:szCs w:val="20"/>
         </w:rPr>
-        <w:t>Constructor: Slides for lecture 5.</w:t>
+        <w:t xml:space="preserve">Constructor: </w:t>
+      </w:r>
+      <w:proofErr w:type="spellStart"/>
+      <w:r>
+        <w:rPr>
+          <w:rFonts w:ascii="Times New Roman" w:hAnsi="Times New Roman" w:cs="Times New Roman"/>
+          <w:sz w:val="20"/>
+          <w:szCs w:val="20"/>
+        </w:rPr>
+        <w:t>JavaHyperText</w:t>
+      </w:r>
+      <w:proofErr w:type="spellEnd"/>
+      <w:r>
+        <w:rPr>
+          <w:rFonts w:ascii="Times New Roman" w:hAnsi="Times New Roman" w:cs="Times New Roman"/>
+          <w:sz w:val="20"/>
+          <w:szCs w:val="20"/>
+        </w:rPr>
+        <w:t xml:space="preserve"> entries</w:t>
+      </w:r>
+      <w:r>
+        <w:rPr>
+          <w:rFonts w:ascii="Times New Roman" w:hAnsi="Times New Roman" w:cs="Times New Roman"/>
+          <w:sz w:val="20"/>
+          <w:szCs w:val="20"/>
+        </w:rPr>
+        <w:t xml:space="preserve"> </w:t>
+      </w:r>
+      <w:r>
+        <w:rPr>
+          <w:rFonts w:ascii="Times New Roman" w:hAnsi="Times New Roman" w:cs="Times New Roman"/>
+          <w:i/>
+          <w:sz w:val="20"/>
+          <w:szCs w:val="20"/>
+        </w:rPr>
+        <w:t>constructor</w:t>
+      </w:r>
+      <w:r>
+        <w:rPr>
+          <w:rFonts w:ascii="Times New Roman" w:hAnsi="Times New Roman" w:cs="Times New Roman"/>
+          <w:sz w:val="20"/>
+          <w:szCs w:val="20"/>
+        </w:rPr>
+        <w:t xml:space="preserve">, </w:t>
+      </w:r>
+      <w:r>
+        <w:rPr>
+          <w:rFonts w:ascii="Times New Roman" w:hAnsi="Times New Roman" w:cs="Times New Roman"/>
+          <w:i/>
+          <w:sz w:val="20"/>
+          <w:szCs w:val="20"/>
+        </w:rPr>
+        <w:t>constructor</w:t>
+      </w:r>
+      <w:r>
+        <w:rPr>
+          <w:rFonts w:ascii="Times New Roman" w:hAnsi="Times New Roman" w:cs="Times New Roman"/>
+          <w:i/>
+          <w:sz w:val="20"/>
+          <w:szCs w:val="20"/>
+        </w:rPr>
+        <w:t xml:space="preserve"> call</w:t>
+      </w:r>
+      <w:r>
+        <w:rPr>
+          <w:rFonts w:ascii="Times New Roman" w:hAnsi="Times New Roman" w:cs="Times New Roman"/>
+          <w:sz w:val="20"/>
+          <w:szCs w:val="20"/>
+        </w:rPr>
+        <w:t xml:space="preserve"> and </w:t>
+      </w:r>
+      <w:r>
+        <w:rPr>
+          <w:rFonts w:ascii="Times New Roman" w:hAnsi="Times New Roman" w:cs="Times New Roman"/>
+          <w:i/>
+          <w:sz w:val="20"/>
+          <w:szCs w:val="20"/>
+        </w:rPr>
+        <w:t xml:space="preserve"> </w:t>
+      </w:r>
+      <w:r>
+        <w:rPr>
+          <w:rFonts w:ascii="Times New Roman" w:hAnsi="Times New Roman" w:cs="Times New Roman"/>
+          <w:i/>
+          <w:sz w:val="20"/>
+          <w:szCs w:val="20"/>
+        </w:rPr>
+        <w:t>constructor call</w:t>
+      </w:r>
+      <w:r>
+        <w:rPr>
+          <w:rFonts w:ascii="Times New Roman" w:hAnsi="Times New Roman" w:cs="Times New Roman"/>
+          <w:i/>
+          <w:sz w:val="20"/>
+          <w:szCs w:val="20"/>
+        </w:rPr>
+        <w:t>, default</w:t>
+      </w:r>
+      <w:r>
+        <w:rPr>
+          <w:rFonts w:ascii="Times New Roman" w:hAnsi="Times New Roman" w:cs="Times New Roman"/>
+          <w:sz w:val="20"/>
+          <w:szCs w:val="20"/>
+        </w:rPr>
+        <w:t>.</w:t>
       </w:r>
     </w:p>
     <w:p>
@@ -1864,7 +2222,32 @@
           <w:sz w:val="20"/>
           <w:szCs w:val="20"/>
         </w:rPr>
-        <w:t xml:space="preserve"> (See slide 21 of lecture 3)</w:t>
+        <w:t xml:space="preserve"> </w:t>
+      </w:r>
+      <w:r>
+        <w:rPr>
+          <w:rFonts w:ascii="Times New Roman" w:hAnsi="Times New Roman" w:cs="Times New Roman"/>
+          <w:sz w:val="20"/>
+          <w:szCs w:val="20"/>
+        </w:rPr>
+        <w:t xml:space="preserve">Tutorial </w:t>
+      </w:r>
+      <w:r>
+        <w:rPr>
+          <w:rFonts w:ascii="Times New Roman" w:hAnsi="Times New Roman" w:cs="Times New Roman"/>
+          <w:i/>
+          <w:sz w:val="20"/>
+          <w:szCs w:val="20"/>
+        </w:rPr>
+        <w:t>Explain constructs/New-expression</w:t>
+      </w:r>
+      <w:r>
+        <w:rPr>
+          <w:rFonts w:ascii="Times New Roman" w:hAnsi="Times New Roman" w:cs="Times New Roman"/>
+          <w:sz w:val="20"/>
+          <w:szCs w:val="20"/>
+        </w:rPr>
+        <w:t>.</w:t>
       </w:r>
     </w:p>
     <w:p>
@@ -1888,6 +2271,7 @@
         </w:rPr>
         <w:t xml:space="preserve">In an expression  </w:t>
       </w:r>
+      <w:proofErr w:type="spellStart"/>
       <w:r>
         <w:rPr>
           <w:rFonts w:ascii="Times New Roman" w:hAnsi="Times New Roman" w:cs="Times New Roman"/>
@@ -1903,8 +2287,18 @@
           <w:sz w:val="20"/>
           <w:szCs w:val="20"/>
         </w:rPr>
-        <w:t xml:space="preserve">.x or </w:t>
-      </w:r>
+        <w:t>.x</w:t>
+      </w:r>
+      <w:proofErr w:type="spellEnd"/>
+      <w:r>
+        <w:rPr>
+          <w:rFonts w:ascii="Times New Roman" w:hAnsi="Times New Roman" w:cs="Times New Roman"/>
+          <w:sz w:val="20"/>
+          <w:szCs w:val="20"/>
+        </w:rPr>
+        <w:t xml:space="preserve"> or </w:t>
+      </w:r>
+      <w:proofErr w:type="spellStart"/>
       <w:r>
         <w:rPr>
           <w:rFonts w:ascii="Times New Roman" w:hAnsi="Times New Roman" w:cs="Times New Roman"/>
@@ -1920,7 +2314,16 @@
           <w:sz w:val="20"/>
           <w:szCs w:val="20"/>
         </w:rPr>
-        <w:t>.m(...), what does "</w:t>
+        <w:t>.m</w:t>
+      </w:r>
+      <w:proofErr w:type="spellEnd"/>
+      <w:r>
+        <w:rPr>
+          <w:rFonts w:ascii="Times New Roman" w:hAnsi="Times New Roman" w:cs="Times New Roman"/>
+          <w:sz w:val="20"/>
+          <w:szCs w:val="20"/>
+        </w:rPr>
+        <w:t>(...), what does "</w:t>
       </w:r>
       <w:r>
         <w:rPr>
@@ -1937,7 +2340,42 @@
           <w:sz w:val="20"/>
           <w:szCs w:val="20"/>
         </w:rPr>
-        <w:t>" evaluate to? (Lecture 5, Slide 12)</w:t>
+        <w:t xml:space="preserve">" evaluate to? </w:t>
+      </w:r>
+      <w:proofErr w:type="spellStart"/>
+      <w:r>
+        <w:rPr>
+          <w:rFonts w:ascii="Times New Roman" w:hAnsi="Times New Roman" w:cs="Times New Roman"/>
+          <w:sz w:val="20"/>
+          <w:szCs w:val="20"/>
+        </w:rPr>
+        <w:t>JavaHyperText</w:t>
+      </w:r>
+      <w:proofErr w:type="spellEnd"/>
+      <w:r>
+        <w:rPr>
+          <w:rFonts w:ascii="Times New Roman" w:hAnsi="Times New Roman" w:cs="Times New Roman"/>
+          <w:sz w:val="20"/>
+          <w:szCs w:val="20"/>
+        </w:rPr>
+        <w:t xml:space="preserve"> entry </w:t>
+      </w:r>
+      <w:r>
+        <w:rPr>
+          <w:rFonts w:ascii="Times New Roman" w:hAnsi="Times New Roman" w:cs="Times New Roman"/>
+          <w:i/>
+          <w:sz w:val="20"/>
+          <w:szCs w:val="20"/>
+        </w:rPr>
+        <w:t>this</w:t>
+      </w:r>
+      <w:r>
+        <w:rPr>
+          <w:rFonts w:ascii="Times New Roman" w:hAnsi="Times New Roman" w:cs="Times New Roman"/>
+          <w:sz w:val="20"/>
+          <w:szCs w:val="20"/>
+        </w:rPr>
+        <w:t>.</w:t>
       </w:r>
     </w:p>
     <w:p>
@@ -1959,7 +2397,34 @@
           <w:sz w:val="20"/>
           <w:szCs w:val="20"/>
         </w:rPr>
-        <w:t>What are the four steps in executing a method call? (Lecture 7, Slides 11..22, esp. 22)</w:t>
+        <w:t xml:space="preserve">What are the four steps in executing a method call? </w:t>
+      </w:r>
+      <w:proofErr w:type="spellStart"/>
+      <w:r>
+        <w:rPr>
+          <w:rFonts w:ascii="Times New Roman" w:hAnsi="Times New Roman" w:cs="Times New Roman"/>
+          <w:sz w:val="20"/>
+          <w:szCs w:val="20"/>
+        </w:rPr>
+        <w:t>JavaHyperText</w:t>
+      </w:r>
+      <w:proofErr w:type="spellEnd"/>
+      <w:r>
+        <w:rPr>
+          <w:rFonts w:ascii="Times New Roman" w:hAnsi="Times New Roman" w:cs="Times New Roman"/>
+          <w:sz w:val="20"/>
+          <w:szCs w:val="20"/>
+        </w:rPr>
+        <w:t xml:space="preserve"> entry </w:t>
+      </w:r>
+      <w:r>
+        <w:rPr>
+          <w:rFonts w:ascii="Times New Roman" w:hAnsi="Times New Roman" w:cs="Times New Roman"/>
+          <w:i/>
+          <w:sz w:val="20"/>
+          <w:szCs w:val="20"/>
+        </w:rPr>
+        <w:t>method call.</w:t>
       </w:r>
     </w:p>
     <w:p>
@@ -1981,7 +2446,51 @@
           <w:sz w:val="20"/>
           <w:szCs w:val="20"/>
         </w:rPr>
-        <w:t>What’s the syntax of the try-statement? How is a try-statement executed? (Recitation 3, slide 20)</w:t>
+        <w:t>What’s the syntax of the try-statement? Ho</w:t>
+      </w:r>
+      <w:r>
+        <w:rPr>
+          <w:rFonts w:ascii="Times New Roman" w:hAnsi="Times New Roman" w:cs="Times New Roman"/>
+          <w:sz w:val="20"/>
+          <w:szCs w:val="20"/>
+        </w:rPr>
+        <w:t xml:space="preserve">w is a try-statement executed? </w:t>
+      </w:r>
+      <w:proofErr w:type="spellStart"/>
+      <w:r>
+        <w:rPr>
+          <w:rFonts w:ascii="Times New Roman" w:hAnsi="Times New Roman" w:cs="Times New Roman"/>
+          <w:sz w:val="20"/>
+          <w:szCs w:val="20"/>
+        </w:rPr>
+        <w:t>JavaHyperText</w:t>
+      </w:r>
+      <w:proofErr w:type="spellEnd"/>
+      <w:r>
+        <w:rPr>
+          <w:rFonts w:ascii="Times New Roman" w:hAnsi="Times New Roman" w:cs="Times New Roman"/>
+          <w:sz w:val="20"/>
+          <w:szCs w:val="20"/>
+        </w:rPr>
+        <w:t xml:space="preserve"> entry </w:t>
+      </w:r>
+      <w:r>
+        <w:rPr>
+          <w:rFonts w:ascii="Times New Roman" w:hAnsi="Times New Roman" w:cs="Times New Roman"/>
+          <w:i/>
+          <w:sz w:val="20"/>
+          <w:szCs w:val="20"/>
+        </w:rPr>
+        <w:t>try-statement</w:t>
+      </w:r>
+      <w:r>
+        <w:rPr>
+          <w:rFonts w:ascii="Times New Roman" w:hAnsi="Times New Roman" w:cs="Times New Roman"/>
+          <w:i/>
+          <w:sz w:val="20"/>
+          <w:szCs w:val="20"/>
+        </w:rPr>
+        <w:t>.</w:t>
       </w:r>
     </w:p>
     <w:p>
@@ -2058,7 +2567,67 @@
           <w:sz w:val="20"/>
           <w:szCs w:val="20"/>
         </w:rPr>
-        <w:t>. (Lecture 5.)</w:t>
+        <w:t xml:space="preserve">. </w:t>
+      </w:r>
+      <w:proofErr w:type="spellStart"/>
+      <w:r>
+        <w:rPr>
+          <w:rFonts w:ascii="Times New Roman" w:hAnsi="Times New Roman" w:cs="Times New Roman"/>
+          <w:sz w:val="20"/>
+          <w:szCs w:val="20"/>
+        </w:rPr>
+        <w:t>JavaHyperText</w:t>
+      </w:r>
+      <w:proofErr w:type="spellEnd"/>
+      <w:r>
+        <w:rPr>
+          <w:rFonts w:ascii="Times New Roman" w:hAnsi="Times New Roman" w:cs="Times New Roman"/>
+          <w:sz w:val="20"/>
+          <w:szCs w:val="20"/>
+        </w:rPr>
+        <w:t xml:space="preserve"> entries</w:t>
+      </w:r>
+      <w:r>
+        <w:rPr>
+          <w:rFonts w:ascii="Times New Roman" w:hAnsi="Times New Roman" w:cs="Times New Roman"/>
+          <w:sz w:val="20"/>
+          <w:szCs w:val="20"/>
+        </w:rPr>
+        <w:t xml:space="preserve"> </w:t>
+      </w:r>
+      <w:r>
+        <w:rPr>
+          <w:rFonts w:ascii="Times New Roman" w:hAnsi="Times New Roman" w:cs="Times New Roman"/>
+          <w:i/>
+          <w:sz w:val="20"/>
+          <w:szCs w:val="20"/>
+        </w:rPr>
+        <w:t>this</w:t>
+      </w:r>
+      <w:r>
+        <w:rPr>
+          <w:rFonts w:ascii="Times New Roman" w:hAnsi="Times New Roman" w:cs="Times New Roman"/>
+          <w:sz w:val="20"/>
+          <w:szCs w:val="20"/>
+        </w:rPr>
+        <w:t xml:space="preserve"> and </w:t>
+      </w:r>
+      <w:r>
+        <w:rPr>
+          <w:rFonts w:ascii="Times New Roman" w:hAnsi="Times New Roman" w:cs="Times New Roman"/>
+          <w:i/>
+          <w:sz w:val="20"/>
+          <w:szCs w:val="20"/>
+        </w:rPr>
+        <w:t>super</w:t>
+      </w:r>
+      <w:r>
+        <w:rPr>
+          <w:rFonts w:ascii="Times New Roman" w:hAnsi="Times New Roman" w:cs="Times New Roman"/>
+          <w:sz w:val="20"/>
+          <w:szCs w:val="20"/>
+        </w:rPr>
+        <w:t>.</w:t>
       </w:r>
     </w:p>
     <w:p>
@@ -2082,6 +2651,7 @@
         </w:rPr>
         <w:t xml:space="preserve">In an expression  </w:t>
       </w:r>
+      <w:proofErr w:type="spellStart"/>
       <w:r>
         <w:rPr>
           <w:rFonts w:ascii="Times New Roman" w:hAnsi="Times New Roman" w:cs="Times New Roman"/>
@@ -2097,8 +2667,18 @@
           <w:sz w:val="20"/>
           <w:szCs w:val="20"/>
         </w:rPr>
-        <w:t xml:space="preserve">.x or </w:t>
-      </w:r>
+        <w:t>.x</w:t>
+      </w:r>
+      <w:proofErr w:type="spellEnd"/>
+      <w:r>
+        <w:rPr>
+          <w:rFonts w:ascii="Times New Roman" w:hAnsi="Times New Roman" w:cs="Times New Roman"/>
+          <w:sz w:val="20"/>
+          <w:szCs w:val="20"/>
+        </w:rPr>
+        <w:t xml:space="preserve"> or </w:t>
+      </w:r>
+      <w:proofErr w:type="spellStart"/>
       <w:r>
         <w:rPr>
           <w:rFonts w:ascii="Times New Roman" w:hAnsi="Times New Roman" w:cs="Times New Roman"/>
@@ -2114,7 +2694,16 @@
           <w:sz w:val="20"/>
           <w:szCs w:val="20"/>
         </w:rPr>
-        <w:t>.m(...), what does "</w:t>
+        <w:t>.m</w:t>
+      </w:r>
+      <w:proofErr w:type="spellEnd"/>
+      <w:r>
+        <w:rPr>
+          <w:rFonts w:ascii="Times New Roman" w:hAnsi="Times New Roman" w:cs="Times New Roman"/>
+          <w:sz w:val="20"/>
+          <w:szCs w:val="20"/>
+        </w:rPr>
+        <w:t>(...), what does "</w:t>
       </w:r>
       <w:r>
         <w:rPr>
@@ -2131,7 +2720,42 @@
           <w:sz w:val="20"/>
           <w:szCs w:val="20"/>
         </w:rPr>
-        <w:t>" evaluate to? Slide 12</w:t>
+        <w:t xml:space="preserve">" evaluate to? </w:t>
+      </w:r>
+      <w:proofErr w:type="spellStart"/>
+      <w:r>
+        <w:rPr>
+          <w:rFonts w:ascii="Times New Roman" w:hAnsi="Times New Roman" w:cs="Times New Roman"/>
+          <w:sz w:val="20"/>
+          <w:szCs w:val="20"/>
+        </w:rPr>
+        <w:t>JavaHyperText</w:t>
+      </w:r>
+      <w:proofErr w:type="spellEnd"/>
+      <w:r>
+        <w:rPr>
+          <w:rFonts w:ascii="Times New Roman" w:hAnsi="Times New Roman" w:cs="Times New Roman"/>
+          <w:sz w:val="20"/>
+          <w:szCs w:val="20"/>
+        </w:rPr>
+        <w:t xml:space="preserve"> entry </w:t>
+      </w:r>
+      <w:r>
+        <w:rPr>
+          <w:rFonts w:ascii="Times New Roman" w:hAnsi="Times New Roman" w:cs="Times New Roman"/>
+          <w:i/>
+          <w:sz w:val="20"/>
+          <w:szCs w:val="20"/>
+        </w:rPr>
+        <w:t>this</w:t>
+      </w:r>
+      <w:r>
+        <w:rPr>
+          <w:rFonts w:ascii="Times New Roman" w:hAnsi="Times New Roman" w:cs="Times New Roman"/>
+          <w:sz w:val="20"/>
+          <w:szCs w:val="20"/>
+        </w:rPr>
+        <w:t>.</w:t>
       </w:r>
     </w:p>
     <w:p>
@@ -2155,6 +2779,7 @@
         </w:rPr>
         <w:t xml:space="preserve">In an expression  </w:t>
       </w:r>
+      <w:proofErr w:type="spellStart"/>
       <w:r>
         <w:rPr>
           <w:rFonts w:ascii="Times New Roman" w:hAnsi="Times New Roman" w:cs="Times New Roman"/>
@@ -2170,8 +2795,18 @@
           <w:sz w:val="20"/>
           <w:szCs w:val="20"/>
         </w:rPr>
-        <w:t xml:space="preserve">.x or </w:t>
-      </w:r>
+        <w:t>.x</w:t>
+      </w:r>
+      <w:proofErr w:type="spellEnd"/>
+      <w:r>
+        <w:rPr>
+          <w:rFonts w:ascii="Times New Roman" w:hAnsi="Times New Roman" w:cs="Times New Roman"/>
+          <w:sz w:val="20"/>
+          <w:szCs w:val="20"/>
+        </w:rPr>
+        <w:t xml:space="preserve"> or </w:t>
+      </w:r>
+      <w:proofErr w:type="spellStart"/>
       <w:r>
         <w:rPr>
           <w:rFonts w:ascii="Times New Roman" w:hAnsi="Times New Roman" w:cs="Times New Roman"/>
@@ -2187,7 +2822,16 @@
           <w:sz w:val="20"/>
           <w:szCs w:val="20"/>
         </w:rPr>
-        <w:t>.m(...), what does "</w:t>
+        <w:t>.m</w:t>
+      </w:r>
+      <w:proofErr w:type="spellEnd"/>
+      <w:r>
+        <w:rPr>
+          <w:rFonts w:ascii="Times New Roman" w:hAnsi="Times New Roman" w:cs="Times New Roman"/>
+          <w:sz w:val="20"/>
+          <w:szCs w:val="20"/>
+        </w:rPr>
+        <w:t>(...), what does "</w:t>
       </w:r>
       <w:r>
         <w:rPr>
@@ -2204,7 +2848,42 @@
           <w:sz w:val="20"/>
           <w:szCs w:val="20"/>
         </w:rPr>
-        <w:t>" evaluate to? Slide 13</w:t>
+        <w:t xml:space="preserve">" evaluate to? </w:t>
+      </w:r>
+      <w:proofErr w:type="spellStart"/>
+      <w:r>
+        <w:rPr>
+          <w:rFonts w:ascii="Times New Roman" w:hAnsi="Times New Roman" w:cs="Times New Roman"/>
+          <w:sz w:val="20"/>
+          <w:szCs w:val="20"/>
+        </w:rPr>
+        <w:t>JavaHyperText</w:t>
+      </w:r>
+      <w:proofErr w:type="spellEnd"/>
+      <w:r>
+        <w:rPr>
+          <w:rFonts w:ascii="Times New Roman" w:hAnsi="Times New Roman" w:cs="Times New Roman"/>
+          <w:sz w:val="20"/>
+          <w:szCs w:val="20"/>
+        </w:rPr>
+        <w:t xml:space="preserve"> entry </w:t>
+      </w:r>
+      <w:r>
+        <w:rPr>
+          <w:rFonts w:ascii="Times New Roman" w:hAnsi="Times New Roman" w:cs="Times New Roman"/>
+          <w:i/>
+          <w:sz w:val="20"/>
+          <w:szCs w:val="20"/>
+        </w:rPr>
+        <w:t>super</w:t>
+      </w:r>
+      <w:r>
+        <w:rPr>
+          <w:rFonts w:ascii="Times New Roman" w:hAnsi="Times New Roman" w:cs="Times New Roman"/>
+          <w:sz w:val="20"/>
+          <w:szCs w:val="20"/>
+        </w:rPr>
+        <w:t>.</w:t>
       </w:r>
     </w:p>
     <w:p>
@@ -2292,15 +2971,42 @@
           <w:sz w:val="20"/>
           <w:szCs w:val="20"/>
         </w:rPr>
-        <w:t xml:space="preserve"> Slide 12.</w:t>
-      </w:r>
-      <w:r>
-        <w:rPr>
-          <w:rFonts w:ascii="Times New Roman" w:hAnsi="Times New Roman" w:cs="Times New Roman"/>
-          <w:sz w:val="20"/>
-          <w:szCs w:val="20"/>
-        </w:rPr>
-        <w:t xml:space="preserve">8. </w:t>
+        <w:t xml:space="preserve"> </w:t>
+      </w:r>
+      <w:proofErr w:type="spellStart"/>
+      <w:r>
+        <w:rPr>
+          <w:rFonts w:ascii="Times New Roman" w:hAnsi="Times New Roman" w:cs="Times New Roman"/>
+          <w:sz w:val="20"/>
+          <w:szCs w:val="20"/>
+        </w:rPr>
+        <w:t>JavaHyperText</w:t>
+      </w:r>
+      <w:proofErr w:type="spellEnd"/>
+      <w:r>
+        <w:rPr>
+          <w:rFonts w:ascii="Times New Roman" w:hAnsi="Times New Roman" w:cs="Times New Roman"/>
+          <w:sz w:val="20"/>
+          <w:szCs w:val="20"/>
+        </w:rPr>
+        <w:t xml:space="preserve"> entry </w:t>
+      </w:r>
+      <w:r>
+        <w:rPr>
+          <w:rFonts w:ascii="Times New Roman" w:hAnsi="Times New Roman" w:cs="Times New Roman"/>
+          <w:i/>
+          <w:sz w:val="20"/>
+          <w:szCs w:val="20"/>
+        </w:rPr>
+        <w:t>shadowing a variable</w:t>
+      </w:r>
+      <w:r>
+        <w:rPr>
+          <w:rFonts w:ascii="Times New Roman" w:hAnsi="Times New Roman" w:cs="Times New Roman"/>
+          <w:sz w:val="20"/>
+          <w:szCs w:val="20"/>
+        </w:rPr>
+        <w:t xml:space="preserve">. </w:t>
       </w:r>
     </w:p>
     <w:p>
@@ -2338,13 +3044,99 @@
         </w:rPr>
         <w:t xml:space="preserve"> </w:t>
       </w:r>
-      <w:r>
-        <w:rPr>
-          <w:rFonts w:ascii="Times New Roman" w:hAnsi="Times New Roman" w:cs="Times New Roman"/>
-          <w:sz w:val="20"/>
-          <w:szCs w:val="20"/>
-        </w:rPr>
-        <w:t>Scope of a local variable Lecture 5, slide 5.</w:t>
+      <w:proofErr w:type="spellStart"/>
+      <w:r>
+        <w:rPr>
+          <w:rFonts w:ascii="Times New Roman" w:hAnsi="Times New Roman" w:cs="Times New Roman"/>
+          <w:sz w:val="20"/>
+          <w:szCs w:val="20"/>
+        </w:rPr>
+        <w:t>JavaHyperText</w:t>
+      </w:r>
+      <w:proofErr w:type="spellEnd"/>
+      <w:r>
+        <w:rPr>
+          <w:rFonts w:ascii="Times New Roman" w:hAnsi="Times New Roman" w:cs="Times New Roman"/>
+          <w:sz w:val="20"/>
+          <w:szCs w:val="20"/>
+        </w:rPr>
+        <w:t xml:space="preserve"> entry </w:t>
+      </w:r>
+      <w:r>
+        <w:rPr>
+          <w:rFonts w:ascii="Times New Roman" w:hAnsi="Times New Roman" w:cs="Times New Roman"/>
+          <w:i/>
+          <w:sz w:val="20"/>
+          <w:szCs w:val="20"/>
+        </w:rPr>
+        <w:t>variable</w:t>
+      </w:r>
+      <w:r>
+        <w:rPr>
+          <w:rFonts w:ascii="Times New Roman" w:hAnsi="Times New Roman" w:cs="Times New Roman"/>
+          <w:sz w:val="20"/>
+          <w:szCs w:val="20"/>
+        </w:rPr>
+        <w:t xml:space="preserve">. </w:t>
+      </w:r>
+      <w:r>
+        <w:rPr>
+          <w:rFonts w:ascii="Times New Roman" w:hAnsi="Times New Roman" w:cs="Times New Roman"/>
+          <w:sz w:val="20"/>
+          <w:szCs w:val="20"/>
+        </w:rPr>
+        <w:t>Scope of a local variable</w:t>
+      </w:r>
+      <w:r>
+        <w:rPr>
+          <w:rFonts w:ascii="Times New Roman" w:hAnsi="Times New Roman" w:cs="Times New Roman"/>
+          <w:sz w:val="20"/>
+          <w:szCs w:val="20"/>
+        </w:rPr>
+        <w:t>.</w:t>
+      </w:r>
+      <w:r>
+        <w:rPr>
+          <w:rFonts w:ascii="Times New Roman" w:hAnsi="Times New Roman" w:cs="Times New Roman"/>
+          <w:sz w:val="20"/>
+          <w:szCs w:val="20"/>
+        </w:rPr>
+        <w:t xml:space="preserve"> </w:t>
+      </w:r>
+      <w:proofErr w:type="spellStart"/>
+      <w:r>
+        <w:rPr>
+          <w:rFonts w:ascii="Times New Roman" w:hAnsi="Times New Roman" w:cs="Times New Roman"/>
+          <w:sz w:val="20"/>
+          <w:szCs w:val="20"/>
+        </w:rPr>
+        <w:t>JavaHyperText</w:t>
+      </w:r>
+      <w:proofErr w:type="spellEnd"/>
+      <w:r>
+        <w:rPr>
+          <w:rFonts w:ascii="Times New Roman" w:hAnsi="Times New Roman" w:cs="Times New Roman"/>
+          <w:sz w:val="20"/>
+          <w:szCs w:val="20"/>
+        </w:rPr>
+        <w:t xml:space="preserve"> entry </w:t>
+      </w:r>
+      <w:r>
+        <w:rPr>
+          <w:rFonts w:ascii="Times New Roman" w:hAnsi="Times New Roman" w:cs="Times New Roman"/>
+          <w:i/>
+          <w:sz w:val="20"/>
+          <w:szCs w:val="20"/>
+        </w:rPr>
+        <w:t>scope</w:t>
+      </w:r>
+      <w:r>
+        <w:rPr>
+          <w:rFonts w:ascii="Times New Roman" w:hAnsi="Times New Roman" w:cs="Times New Roman"/>
+          <w:sz w:val="20"/>
+          <w:szCs w:val="20"/>
+        </w:rPr>
+        <w:t>.</w:t>
       </w:r>
     </w:p>
     <w:p>
@@ -2379,7 +3171,75 @@
           <w:sz w:val="20"/>
           <w:szCs w:val="20"/>
         </w:rPr>
-        <w:t>What is a class invariant?  Code style guidelines, section 3.3. slide 10 of lecture 3.</w:t>
+        <w:t xml:space="preserve">What is a class invariant?  </w:t>
+      </w:r>
+      <w:proofErr w:type="spellStart"/>
+      <w:r>
+        <w:rPr>
+          <w:rFonts w:ascii="Times New Roman" w:hAnsi="Times New Roman" w:cs="Times New Roman"/>
+          <w:sz w:val="20"/>
+          <w:szCs w:val="20"/>
+        </w:rPr>
+        <w:t>JavaHyperText</w:t>
+      </w:r>
+      <w:proofErr w:type="spellEnd"/>
+      <w:r>
+        <w:rPr>
+          <w:rFonts w:ascii="Times New Roman" w:hAnsi="Times New Roman" w:cs="Times New Roman"/>
+          <w:sz w:val="20"/>
+          <w:szCs w:val="20"/>
+        </w:rPr>
+        <w:t xml:space="preserve"> entry </w:t>
+      </w:r>
+      <w:r>
+        <w:rPr>
+          <w:rFonts w:ascii="Times New Roman" w:hAnsi="Times New Roman" w:cs="Times New Roman"/>
+          <w:i/>
+          <w:sz w:val="20"/>
+          <w:szCs w:val="20"/>
+        </w:rPr>
+        <w:t>class invariant</w:t>
+      </w:r>
+      <w:r>
+        <w:rPr>
+          <w:rFonts w:ascii="Times New Roman" w:hAnsi="Times New Roman" w:cs="Times New Roman"/>
+          <w:sz w:val="20"/>
+          <w:szCs w:val="20"/>
+        </w:rPr>
+        <w:t xml:space="preserve"> and</w:t>
+      </w:r>
+      <w:r>
+        <w:rPr>
+          <w:rFonts w:ascii="Times New Roman" w:hAnsi="Times New Roman" w:cs="Times New Roman"/>
+          <w:sz w:val="20"/>
+          <w:szCs w:val="20"/>
+        </w:rPr>
+        <w:t xml:space="preserve"> </w:t>
+      </w:r>
+      <w:r>
+        <w:rPr>
+          <w:rFonts w:ascii="Times New Roman" w:hAnsi="Times New Roman" w:cs="Times New Roman"/>
+          <w:i/>
+          <w:sz w:val="20"/>
+          <w:szCs w:val="20"/>
+        </w:rPr>
+        <w:t>Style Guide</w:t>
+      </w:r>
+      <w:r>
+        <w:rPr>
+          <w:rFonts w:ascii="Times New Roman" w:hAnsi="Times New Roman" w:cs="Times New Roman"/>
+          <w:sz w:val="20"/>
+          <w:szCs w:val="20"/>
+        </w:rPr>
+        <w:t>, section 3.3</w:t>
+      </w:r>
+      <w:r>
+        <w:rPr>
+          <w:rFonts w:ascii="Times New Roman" w:hAnsi="Times New Roman" w:cs="Times New Roman"/>
+          <w:sz w:val="20"/>
+          <w:szCs w:val="20"/>
+        </w:rPr>
+        <w:t>.</w:t>
       </w:r>
     </w:p>
     <w:p>
@@ -2414,7 +3274,42 @@
           <w:sz w:val="20"/>
           <w:szCs w:val="20"/>
         </w:rPr>
-        <w:t>Inside-out rule. Lecture 5, slide 9-11.</w:t>
+        <w:t xml:space="preserve">Inside-out rule. </w:t>
+      </w:r>
+      <w:proofErr w:type="spellStart"/>
+      <w:r>
+        <w:rPr>
+          <w:rFonts w:ascii="Times New Roman" w:hAnsi="Times New Roman" w:cs="Times New Roman"/>
+          <w:sz w:val="20"/>
+          <w:szCs w:val="20"/>
+        </w:rPr>
+        <w:t>JavaHyperText</w:t>
+      </w:r>
+      <w:proofErr w:type="spellEnd"/>
+      <w:r>
+        <w:rPr>
+          <w:rFonts w:ascii="Times New Roman" w:hAnsi="Times New Roman" w:cs="Times New Roman"/>
+          <w:sz w:val="20"/>
+          <w:szCs w:val="20"/>
+        </w:rPr>
+        <w:t xml:space="preserve"> entry </w:t>
+      </w:r>
+      <w:r>
+        <w:rPr>
+          <w:rFonts w:ascii="Times New Roman" w:hAnsi="Times New Roman" w:cs="Times New Roman"/>
+          <w:i/>
+          <w:sz w:val="20"/>
+          <w:szCs w:val="20"/>
+        </w:rPr>
+        <w:t>inside-out rule</w:t>
+      </w:r>
+      <w:r>
+        <w:rPr>
+          <w:rFonts w:ascii="Times New Roman" w:hAnsi="Times New Roman" w:cs="Times New Roman"/>
+          <w:sz w:val="20"/>
+          <w:szCs w:val="20"/>
+        </w:rPr>
+        <w:t>.</w:t>
       </w:r>
     </w:p>
     <w:p>
@@ -2449,15 +3344,24 @@
           <w:sz w:val="20"/>
           <w:szCs w:val="20"/>
         </w:rPr>
-        <w:t>Exception handling (R</w:t>
-      </w:r>
-      <w:r>
-        <w:rPr>
-          <w:rFonts w:ascii="Times New Roman" w:hAnsi="Times New Roman" w:cs="Times New Roman"/>
-          <w:sz w:val="20"/>
-          <w:szCs w:val="20"/>
-        </w:rPr>
-        <w:t>ecitation 3)</w:t>
+        <w:t xml:space="preserve">Exception handling. Tutorial </w:t>
+      </w:r>
+      <w:r>
+        <w:rPr>
+          <w:rFonts w:ascii="Times New Roman" w:hAnsi="Times New Roman" w:cs="Times New Roman"/>
+          <w:i/>
+          <w:sz w:val="20"/>
+          <w:szCs w:val="20"/>
+        </w:rPr>
+        <w:t>Exceptions</w:t>
+      </w:r>
+      <w:r>
+        <w:rPr>
+          <w:rFonts w:ascii="Times New Roman" w:hAnsi="Times New Roman" w:cs="Times New Roman"/>
+          <w:sz w:val="20"/>
+          <w:szCs w:val="20"/>
+        </w:rPr>
+        <w:t>.</w:t>
       </w:r>
     </w:p>
     <w:p>
@@ -2473,13 +3377,95 @@
           <w:szCs w:val="20"/>
         </w:rPr>
       </w:pPr>
-      <w:r>
-        <w:rPr>
-          <w:rFonts w:ascii="Times New Roman" w:hAnsi="Times New Roman" w:cs="Times New Roman"/>
-          <w:sz w:val="20"/>
-          <w:szCs w:val="20"/>
-        </w:rPr>
-        <w:t>Throwable: the superclass of all throwable objects. Slide 15.</w:t>
+      <w:proofErr w:type="spellStart"/>
+      <w:r>
+        <w:rPr>
+          <w:rFonts w:ascii="Times New Roman" w:hAnsi="Times New Roman" w:cs="Times New Roman"/>
+          <w:sz w:val="20"/>
+          <w:szCs w:val="20"/>
+        </w:rPr>
+        <w:t>Throwable</w:t>
+      </w:r>
+      <w:proofErr w:type="spellEnd"/>
+      <w:r>
+        <w:rPr>
+          <w:rFonts w:ascii="Times New Roman" w:hAnsi="Times New Roman" w:cs="Times New Roman"/>
+          <w:sz w:val="20"/>
+          <w:szCs w:val="20"/>
+        </w:rPr>
+        <w:t>: the superclass of</w:t>
+      </w:r>
+      <w:r>
+        <w:rPr>
+          <w:rFonts w:ascii="Times New Roman" w:hAnsi="Times New Roman" w:cs="Times New Roman"/>
+          <w:sz w:val="20"/>
+          <w:szCs w:val="20"/>
+        </w:rPr>
+        <w:t xml:space="preserve"> all </w:t>
+      </w:r>
+      <w:proofErr w:type="spellStart"/>
+      <w:r>
+        <w:rPr>
+          <w:rFonts w:ascii="Times New Roman" w:hAnsi="Times New Roman" w:cs="Times New Roman"/>
+          <w:sz w:val="20"/>
+          <w:szCs w:val="20"/>
+        </w:rPr>
+        <w:t>throwable</w:t>
+      </w:r>
+      <w:proofErr w:type="spellEnd"/>
+      <w:r>
+        <w:rPr>
+          <w:rFonts w:ascii="Times New Roman" w:hAnsi="Times New Roman" w:cs="Times New Roman"/>
+          <w:sz w:val="20"/>
+          <w:szCs w:val="20"/>
+        </w:rPr>
+        <w:t xml:space="preserve"> objects. </w:t>
+      </w:r>
+      <w:proofErr w:type="spellStart"/>
+      <w:r>
+        <w:rPr>
+          <w:rFonts w:ascii="Times New Roman" w:hAnsi="Times New Roman" w:cs="Times New Roman"/>
+          <w:sz w:val="20"/>
+          <w:szCs w:val="20"/>
+        </w:rPr>
+        <w:t>JavaHyperText</w:t>
+      </w:r>
+      <w:proofErr w:type="spellEnd"/>
+      <w:r>
+        <w:rPr>
+          <w:rFonts w:ascii="Times New Roman" w:hAnsi="Times New Roman" w:cs="Times New Roman"/>
+          <w:sz w:val="20"/>
+          <w:szCs w:val="20"/>
+        </w:rPr>
+        <w:t xml:space="preserve"> entry </w:t>
+      </w:r>
+      <w:proofErr w:type="spellStart"/>
+      <w:r>
+        <w:rPr>
+          <w:rFonts w:ascii="Times New Roman" w:hAnsi="Times New Roman" w:cs="Times New Roman"/>
+          <w:i/>
+          <w:sz w:val="20"/>
+          <w:szCs w:val="20"/>
+        </w:rPr>
+        <w:t>throwable</w:t>
+      </w:r>
+      <w:proofErr w:type="spellEnd"/>
+      <w:r>
+        <w:rPr>
+          <w:rFonts w:ascii="Times New Roman" w:hAnsi="Times New Roman" w:cs="Times New Roman"/>
+          <w:i/>
+          <w:sz w:val="20"/>
+          <w:szCs w:val="20"/>
+        </w:rPr>
+        <w:t>, class</w:t>
+      </w:r>
+      <w:r>
+        <w:rPr>
+          <w:rFonts w:ascii="Times New Roman" w:hAnsi="Times New Roman" w:cs="Times New Roman"/>
+          <w:sz w:val="20"/>
+          <w:szCs w:val="20"/>
+        </w:rPr>
+        <w:t>.</w:t>
       </w:r>
     </w:p>
     <w:p>
@@ -2503,6 +3489,76 @@
         </w:rPr>
         <w:t>Subclasses Exception and Error</w:t>
       </w:r>
+      <w:r>
+        <w:rPr>
+          <w:rFonts w:ascii="Times New Roman" w:hAnsi="Times New Roman" w:cs="Times New Roman"/>
+          <w:sz w:val="20"/>
+          <w:szCs w:val="20"/>
+        </w:rPr>
+        <w:t xml:space="preserve">. </w:t>
+      </w:r>
+      <w:r>
+        <w:rPr>
+          <w:rFonts w:ascii="Times New Roman" w:hAnsi="Times New Roman" w:cs="Times New Roman"/>
+          <w:sz w:val="20"/>
+          <w:szCs w:val="20"/>
+        </w:rPr>
+        <w:t xml:space="preserve">Tutorial </w:t>
+      </w:r>
+      <w:r>
+        <w:rPr>
+          <w:rFonts w:ascii="Times New Roman" w:hAnsi="Times New Roman" w:cs="Times New Roman"/>
+          <w:i/>
+          <w:sz w:val="20"/>
+          <w:szCs w:val="20"/>
+        </w:rPr>
+        <w:t>Exceptions</w:t>
+      </w:r>
+      <w:r>
+        <w:rPr>
+          <w:rFonts w:ascii="Times New Roman" w:hAnsi="Times New Roman" w:cs="Times New Roman"/>
+          <w:sz w:val="20"/>
+          <w:szCs w:val="20"/>
+        </w:rPr>
+        <w:t xml:space="preserve">, section 2, </w:t>
+      </w:r>
+      <w:r>
+        <w:rPr>
+          <w:rFonts w:ascii="Times New Roman" w:hAnsi="Times New Roman" w:cs="Times New Roman"/>
+          <w:i/>
+          <w:sz w:val="20"/>
+          <w:szCs w:val="20"/>
+        </w:rPr>
+        <w:t xml:space="preserve">the </w:t>
+      </w:r>
+      <w:proofErr w:type="spellStart"/>
+      <w:r>
+        <w:rPr>
+          <w:rFonts w:ascii="Times New Roman" w:hAnsi="Times New Roman" w:cs="Times New Roman"/>
+          <w:i/>
+          <w:sz w:val="20"/>
+          <w:szCs w:val="20"/>
+        </w:rPr>
+        <w:t>throwable</w:t>
+      </w:r>
+      <w:proofErr w:type="spellEnd"/>
+      <w:r>
+        <w:rPr>
+          <w:rFonts w:ascii="Times New Roman" w:hAnsi="Times New Roman" w:cs="Times New Roman"/>
+          <w:i/>
+          <w:sz w:val="20"/>
+          <w:szCs w:val="20"/>
+        </w:rPr>
+        <w:t xml:space="preserve"> object</w:t>
+      </w:r>
+      <w:r>
+        <w:rPr>
+          <w:rFonts w:ascii="Times New Roman" w:hAnsi="Times New Roman" w:cs="Times New Roman"/>
+          <w:sz w:val="20"/>
+          <w:szCs w:val="20"/>
+        </w:rPr>
+        <w:t>.</w:t>
+      </w:r>
     </w:p>
     <w:p>
       <w:pPr>
@@ -2547,7 +3603,69 @@
           <w:sz w:val="20"/>
           <w:szCs w:val="20"/>
         </w:rPr>
-        <w:t xml:space="preserve"> Slide 24.</w:t>
+        <w:t xml:space="preserve"> </w:t>
+      </w:r>
+      <w:r>
+        <w:rPr>
+          <w:rFonts w:ascii="Times New Roman" w:hAnsi="Times New Roman" w:cs="Times New Roman"/>
+          <w:sz w:val="20"/>
+          <w:szCs w:val="20"/>
+        </w:rPr>
+        <w:t xml:space="preserve">Tutorial </w:t>
+      </w:r>
+      <w:r>
+        <w:rPr>
+          <w:rFonts w:ascii="Times New Roman" w:hAnsi="Times New Roman" w:cs="Times New Roman"/>
+          <w:i/>
+          <w:sz w:val="20"/>
+          <w:szCs w:val="20"/>
+        </w:rPr>
+        <w:t>Exceptions</w:t>
+      </w:r>
+      <w:r>
+        <w:rPr>
+          <w:rFonts w:ascii="Times New Roman" w:hAnsi="Times New Roman" w:cs="Times New Roman"/>
+          <w:sz w:val="20"/>
+          <w:szCs w:val="20"/>
+        </w:rPr>
+        <w:t xml:space="preserve">, section 2, </w:t>
+      </w:r>
+      <w:r>
+        <w:rPr>
+          <w:rFonts w:ascii="Times New Roman" w:hAnsi="Times New Roman" w:cs="Times New Roman"/>
+          <w:i/>
+          <w:sz w:val="20"/>
+          <w:szCs w:val="20"/>
+        </w:rPr>
+        <w:t xml:space="preserve">the </w:t>
+      </w:r>
+      <w:proofErr w:type="spellStart"/>
+      <w:r>
+        <w:rPr>
+          <w:rFonts w:ascii="Times New Roman" w:hAnsi="Times New Roman" w:cs="Times New Roman"/>
+          <w:i/>
+          <w:sz w:val="20"/>
+          <w:szCs w:val="20"/>
+        </w:rPr>
+        <w:t>throwable</w:t>
+      </w:r>
+      <w:proofErr w:type="spellEnd"/>
+      <w:r>
+        <w:rPr>
+          <w:rFonts w:ascii="Times New Roman" w:hAnsi="Times New Roman" w:cs="Times New Roman"/>
+          <w:i/>
+          <w:sz w:val="20"/>
+          <w:szCs w:val="20"/>
+        </w:rPr>
+        <w:t xml:space="preserve"> object</w:t>
+      </w:r>
+      <w:r>
+        <w:rPr>
+          <w:rFonts w:ascii="Times New Roman" w:hAnsi="Times New Roman" w:cs="Times New Roman"/>
+          <w:sz w:val="20"/>
+          <w:szCs w:val="20"/>
+        </w:rPr>
+        <w:t>.</w:t>
       </w:r>
     </w:p>
     <w:p>
@@ -2593,7 +3711,42 @@
           <w:sz w:val="20"/>
           <w:szCs w:val="20"/>
         </w:rPr>
-        <w:t>. Slide 20.</w:t>
+        <w:t xml:space="preserve">. </w:t>
+      </w:r>
+      <w:proofErr w:type="spellStart"/>
+      <w:r>
+        <w:rPr>
+          <w:rFonts w:ascii="Times New Roman" w:hAnsi="Times New Roman" w:cs="Times New Roman"/>
+          <w:sz w:val="20"/>
+          <w:szCs w:val="20"/>
+        </w:rPr>
+        <w:t>JavaHyperText</w:t>
+      </w:r>
+      <w:proofErr w:type="spellEnd"/>
+      <w:r>
+        <w:rPr>
+          <w:rFonts w:ascii="Times New Roman" w:hAnsi="Times New Roman" w:cs="Times New Roman"/>
+          <w:sz w:val="20"/>
+          <w:szCs w:val="20"/>
+        </w:rPr>
+        <w:t xml:space="preserve"> entry </w:t>
+      </w:r>
+      <w:r>
+        <w:rPr>
+          <w:rFonts w:ascii="Times New Roman" w:hAnsi="Times New Roman" w:cs="Times New Roman"/>
+          <w:i/>
+          <w:sz w:val="20"/>
+          <w:szCs w:val="20"/>
+        </w:rPr>
+        <w:t>try-statement</w:t>
+      </w:r>
+      <w:r>
+        <w:rPr>
+          <w:rFonts w:ascii="Times New Roman" w:hAnsi="Times New Roman" w:cs="Times New Roman"/>
+          <w:sz w:val="20"/>
+          <w:szCs w:val="20"/>
+        </w:rPr>
+        <w:t>.</w:t>
       </w:r>
     </w:p>
     <w:p>
@@ -2615,7 +3768,51 @@
           <w:sz w:val="20"/>
           <w:szCs w:val="20"/>
         </w:rPr>
-        <w:t>The throw statement: Slide 21.</w:t>
+        <w:t xml:space="preserve">The throw statement: </w:t>
+      </w:r>
+      <w:proofErr w:type="spellStart"/>
+      <w:r>
+        <w:rPr>
+          <w:rFonts w:ascii="Times New Roman" w:hAnsi="Times New Roman" w:cs="Times New Roman"/>
+          <w:sz w:val="20"/>
+          <w:szCs w:val="20"/>
+        </w:rPr>
+        <w:t>JavaHyperText</w:t>
+      </w:r>
+      <w:proofErr w:type="spellEnd"/>
+      <w:r>
+        <w:rPr>
+          <w:rFonts w:ascii="Times New Roman" w:hAnsi="Times New Roman" w:cs="Times New Roman"/>
+          <w:sz w:val="20"/>
+          <w:szCs w:val="20"/>
+        </w:rPr>
+        <w:t xml:space="preserve"> entry </w:t>
+      </w:r>
+      <w:r>
+        <w:rPr>
+          <w:rFonts w:ascii="Times New Roman" w:hAnsi="Times New Roman" w:cs="Times New Roman"/>
+          <w:i/>
+          <w:sz w:val="20"/>
+          <w:szCs w:val="20"/>
+        </w:rPr>
+        <w:t>throw</w:t>
+      </w:r>
+      <w:r>
+        <w:rPr>
+          <w:rFonts w:ascii="Times New Roman" w:hAnsi="Times New Roman" w:cs="Times New Roman"/>
+          <w:i/>
+          <w:sz w:val="20"/>
+          <w:szCs w:val="20"/>
+        </w:rPr>
+        <w:t>-statement</w:t>
+      </w:r>
+      <w:r>
+        <w:rPr>
+          <w:rFonts w:ascii="Times New Roman" w:hAnsi="Times New Roman" w:cs="Times New Roman"/>
+          <w:sz w:val="20"/>
+          <w:szCs w:val="20"/>
+        </w:rPr>
+        <w:t>.</w:t>
       </w:r>
     </w:p>
     <w:p>
@@ -2642,7 +3839,32 @@
           <w:sz w:val="20"/>
           <w:szCs w:val="20"/>
         </w:rPr>
-        <w:t>. Abstract classes and methods (Slides for recitation 4)</w:t>
+        <w:t xml:space="preserve">. </w:t>
+      </w:r>
+      <w:r>
+        <w:rPr>
+          <w:rFonts w:ascii="Times New Roman" w:hAnsi="Times New Roman" w:cs="Times New Roman"/>
+          <w:sz w:val="20"/>
+          <w:szCs w:val="20"/>
+        </w:rPr>
+        <w:t xml:space="preserve">Abstract classes and methods. Tutorial </w:t>
+      </w:r>
+      <w:r>
+        <w:rPr>
+          <w:rFonts w:ascii="Times New Roman" w:hAnsi="Times New Roman" w:cs="Times New Roman"/>
+          <w:i/>
+          <w:sz w:val="20"/>
+          <w:szCs w:val="20"/>
+        </w:rPr>
+        <w:t>Abstract classes and interfaces</w:t>
+      </w:r>
+      <w:r>
+        <w:rPr>
+          <w:rFonts w:ascii="Times New Roman" w:hAnsi="Times New Roman" w:cs="Times New Roman"/>
+          <w:sz w:val="20"/>
+          <w:szCs w:val="20"/>
+        </w:rPr>
+        <w:t>.</w:t>
       </w:r>
     </w:p>
     <w:p>
@@ -2666,6 +3888,39 @@
         </w:rPr>
         <w:t>Why make a class abstract?</w:t>
       </w:r>
+      <w:r>
+        <w:rPr>
+          <w:rFonts w:ascii="Times New Roman" w:hAnsi="Times New Roman" w:cs="Times New Roman"/>
+          <w:sz w:val="20"/>
+          <w:szCs w:val="20"/>
+        </w:rPr>
+        <w:t xml:space="preserve"> </w:t>
+      </w:r>
+      <w:r>
+        <w:rPr>
+          <w:rFonts w:ascii="Times New Roman" w:hAnsi="Times New Roman" w:cs="Times New Roman"/>
+          <w:sz w:val="20"/>
+          <w:szCs w:val="20"/>
+        </w:rPr>
+        <w:t xml:space="preserve">Tutorial </w:t>
+      </w:r>
+      <w:r>
+        <w:rPr>
+          <w:rFonts w:ascii="Times New Roman" w:hAnsi="Times New Roman" w:cs="Times New Roman"/>
+          <w:i/>
+          <w:sz w:val="20"/>
+          <w:szCs w:val="20"/>
+        </w:rPr>
+        <w:t>Abstract classes and interfaces</w:t>
+      </w:r>
+      <w:r>
+        <w:rPr>
+          <w:rFonts w:ascii="Times New Roman" w:hAnsi="Times New Roman" w:cs="Times New Roman"/>
+          <w:sz w:val="20"/>
+          <w:szCs w:val="20"/>
+        </w:rPr>
+        <w:t>, first video.</w:t>
+      </w:r>
     </w:p>
     <w:p>
       <w:pPr>
@@ -2688,6 +3943,39 @@
         </w:rPr>
         <w:t>Why make a method abstract?</w:t>
       </w:r>
+      <w:r>
+        <w:rPr>
+          <w:rFonts w:ascii="Times New Roman" w:hAnsi="Times New Roman" w:cs="Times New Roman"/>
+          <w:sz w:val="20"/>
+          <w:szCs w:val="20"/>
+        </w:rPr>
+        <w:t xml:space="preserve"> </w:t>
+      </w:r>
+      <w:r>
+        <w:rPr>
+          <w:rFonts w:ascii="Times New Roman" w:hAnsi="Times New Roman" w:cs="Times New Roman"/>
+          <w:sz w:val="20"/>
+          <w:szCs w:val="20"/>
+        </w:rPr>
+        <w:t xml:space="preserve">Tutorial </w:t>
+      </w:r>
+      <w:r>
+        <w:rPr>
+          <w:rFonts w:ascii="Times New Roman" w:hAnsi="Times New Roman" w:cs="Times New Roman"/>
+          <w:i/>
+          <w:sz w:val="20"/>
+          <w:szCs w:val="20"/>
+        </w:rPr>
+        <w:t>Abstract classes and interfaces</w:t>
+      </w:r>
+      <w:r>
+        <w:rPr>
+          <w:rFonts w:ascii="Times New Roman" w:hAnsi="Times New Roman" w:cs="Times New Roman"/>
+          <w:sz w:val="20"/>
+          <w:szCs w:val="20"/>
+        </w:rPr>
+        <w:t>, first video</w:t>
+      </w:r>
     </w:p>
     <w:p>
       <w:pPr>
@@ -2713,15 +4001,141 @@
           <w:sz w:val="20"/>
           <w:szCs w:val="20"/>
         </w:rPr>
-        <w:t>. Interface. What is the syntax for an interface declaration?</w:t>
-      </w:r>
-      <w:r>
-        <w:rPr>
-          <w:rFonts w:ascii="Times New Roman" w:hAnsi="Times New Roman" w:cs="Times New Roman"/>
-          <w:sz w:val="20"/>
-          <w:szCs w:val="20"/>
-        </w:rPr>
-        <w:t xml:space="preserve"> How can an interface be used to define a type (at least its syntax, with comments giving meaning). People call these kinds of types ADTs  —for Abstract Data Type.</w:t>
+        <w:t>. Interface.</w:t>
+      </w:r>
+      <w:r>
+        <w:rPr>
+          <w:rFonts w:ascii="Times New Roman" w:hAnsi="Times New Roman" w:cs="Times New Roman"/>
+          <w:sz w:val="20"/>
+          <w:szCs w:val="20"/>
+        </w:rPr>
+        <w:t xml:space="preserve"> </w:t>
+      </w:r>
+      <w:r>
+        <w:rPr>
+          <w:rFonts w:ascii="Times New Roman" w:hAnsi="Times New Roman" w:cs="Times New Roman"/>
+          <w:sz w:val="20"/>
+          <w:szCs w:val="20"/>
+        </w:rPr>
+        <w:t xml:space="preserve">Tutorial </w:t>
+      </w:r>
+      <w:r>
+        <w:rPr>
+          <w:rFonts w:ascii="Times New Roman" w:hAnsi="Times New Roman" w:cs="Times New Roman"/>
+          <w:i/>
+          <w:sz w:val="20"/>
+          <w:szCs w:val="20"/>
+        </w:rPr>
+        <w:t>Abstract classes and interfaces</w:t>
+      </w:r>
+      <w:r>
+        <w:rPr>
+          <w:rFonts w:ascii="Times New Roman" w:hAnsi="Times New Roman" w:cs="Times New Roman"/>
+          <w:sz w:val="20"/>
+          <w:szCs w:val="20"/>
+        </w:rPr>
+        <w:t xml:space="preserve">, </w:t>
+      </w:r>
+      <w:r>
+        <w:rPr>
+          <w:rFonts w:ascii="Times New Roman" w:hAnsi="Times New Roman" w:cs="Times New Roman"/>
+          <w:sz w:val="20"/>
+          <w:szCs w:val="20"/>
+        </w:rPr>
+        <w:t>second</w:t>
+      </w:r>
+      <w:r>
+        <w:rPr>
+          <w:rFonts w:ascii="Times New Roman" w:hAnsi="Times New Roman" w:cs="Times New Roman"/>
+          <w:sz w:val="20"/>
+          <w:szCs w:val="20"/>
+        </w:rPr>
+        <w:t xml:space="preserve"> video.</w:t>
+      </w:r>
+    </w:p>
+    <w:p>
+      <w:pPr>
+        <w:pStyle w:val="ListParagraph"/>
+        <w:numPr>
+          <w:ilvl w:val="0"/>
+          <w:numId w:val="1"/>
+        </w:numPr>
+        <w:rPr>
+          <w:rFonts w:ascii="Times New Roman" w:hAnsi="Times New Roman" w:cs="Times New Roman"/>
+          <w:sz w:val="20"/>
+          <w:szCs w:val="20"/>
+        </w:rPr>
+      </w:pPr>
+      <w:r>
+        <w:rPr>
+          <w:rFonts w:ascii="Times New Roman" w:hAnsi="Times New Roman" w:cs="Times New Roman"/>
+          <w:sz w:val="20"/>
+          <w:szCs w:val="20"/>
+        </w:rPr>
+        <w:t>What is the syntax for an interface declaration?</w:t>
+      </w:r>
+      <w:r>
+        <w:rPr>
+          <w:rFonts w:ascii="Times New Roman" w:hAnsi="Times New Roman" w:cs="Times New Roman"/>
+          <w:sz w:val="20"/>
+          <w:szCs w:val="20"/>
+        </w:rPr>
+        <w:t xml:space="preserve"> </w:t>
+      </w:r>
+      <w:r>
+        <w:rPr>
+          <w:rFonts w:ascii="Times New Roman" w:hAnsi="Times New Roman" w:cs="Times New Roman"/>
+          <w:sz w:val="20"/>
+          <w:szCs w:val="20"/>
+        </w:rPr>
+        <w:t xml:space="preserve">Tutorial </w:t>
+      </w:r>
+      <w:r>
+        <w:rPr>
+          <w:rFonts w:ascii="Times New Roman" w:hAnsi="Times New Roman" w:cs="Times New Roman"/>
+          <w:i/>
+          <w:sz w:val="20"/>
+          <w:szCs w:val="20"/>
+        </w:rPr>
+        <w:t>Abstract classes and interfaces</w:t>
+      </w:r>
+      <w:r>
+        <w:rPr>
+          <w:rFonts w:ascii="Times New Roman" w:hAnsi="Times New Roman" w:cs="Times New Roman"/>
+          <w:sz w:val="20"/>
+          <w:szCs w:val="20"/>
+        </w:rPr>
+        <w:t>, second video</w:t>
+      </w:r>
+      <w:r>
+        <w:rPr>
+          <w:rFonts w:ascii="Times New Roman" w:hAnsi="Times New Roman" w:cs="Times New Roman"/>
+          <w:sz w:val="20"/>
+          <w:szCs w:val="20"/>
+        </w:rPr>
+        <w:t>.</w:t>
+      </w:r>
+    </w:p>
+    <w:p>
+      <w:pPr>
+        <w:pStyle w:val="ListParagraph"/>
+        <w:numPr>
+          <w:ilvl w:val="0"/>
+          <w:numId w:val="1"/>
+        </w:numPr>
+        <w:rPr>
+          <w:rFonts w:ascii="Times New Roman" w:hAnsi="Times New Roman" w:cs="Times New Roman"/>
+          <w:sz w:val="20"/>
+          <w:szCs w:val="20"/>
+        </w:rPr>
+      </w:pPr>
+      <w:r>
+        <w:rPr>
+          <w:rFonts w:ascii="Times New Roman" w:hAnsi="Times New Roman" w:cs="Times New Roman"/>
+          <w:sz w:val="20"/>
+          <w:szCs w:val="20"/>
+        </w:rPr>
+        <w:t>How can an interface be used to define a type (at least its syntax, with comments giving meaning). People call these kinds of types ADTs  —for Abstract Data Type.</w:t>
       </w:r>
     </w:p>
     <w:p>
@@ -2748,7 +4162,64 @@
           <w:sz w:val="20"/>
           <w:szCs w:val="20"/>
         </w:rPr>
-        <w:t>. Generics. Why can’t</w:t>
+        <w:t xml:space="preserve">. Generics. </w:t>
+      </w:r>
+      <w:proofErr w:type="spellStart"/>
+      <w:r>
+        <w:rPr>
+          <w:rFonts w:ascii="Times New Roman" w:hAnsi="Times New Roman" w:cs="Times New Roman"/>
+          <w:sz w:val="20"/>
+          <w:szCs w:val="20"/>
+        </w:rPr>
+        <w:t>JavaHyperText</w:t>
+      </w:r>
+      <w:proofErr w:type="spellEnd"/>
+      <w:r>
+        <w:rPr>
+          <w:rFonts w:ascii="Times New Roman" w:hAnsi="Times New Roman" w:cs="Times New Roman"/>
+          <w:sz w:val="20"/>
+          <w:szCs w:val="20"/>
+        </w:rPr>
+        <w:t xml:space="preserve"> entry </w:t>
+      </w:r>
+      <w:r>
+        <w:rPr>
+          <w:rFonts w:ascii="Times New Roman" w:hAnsi="Times New Roman" w:cs="Times New Roman"/>
+          <w:i/>
+          <w:sz w:val="20"/>
+          <w:szCs w:val="20"/>
+        </w:rPr>
+        <w:t>generics</w:t>
+      </w:r>
+      <w:r>
+        <w:rPr>
+          <w:rFonts w:ascii="Times New Roman" w:hAnsi="Times New Roman" w:cs="Times New Roman"/>
+          <w:sz w:val="20"/>
+          <w:szCs w:val="20"/>
+        </w:rPr>
+        <w:t>.</w:t>
+      </w:r>
+    </w:p>
+    <w:p>
+      <w:pPr>
+        <w:pStyle w:val="ListParagraph"/>
+        <w:numPr>
+          <w:ilvl w:val="0"/>
+          <w:numId w:val="1"/>
+        </w:numPr>
+        <w:rPr>
+          <w:rFonts w:ascii="Times New Roman" w:hAnsi="Times New Roman" w:cs="Times New Roman"/>
+          <w:sz w:val="20"/>
+          <w:szCs w:val="20"/>
+        </w:rPr>
+      </w:pPr>
+      <w:r>
+        <w:rPr>
+          <w:rFonts w:ascii="Times New Roman" w:hAnsi="Times New Roman" w:cs="Times New Roman"/>
+          <w:sz w:val="20"/>
+          <w:szCs w:val="20"/>
+        </w:rPr>
+        <w:t>Why can’t</w:t>
       </w:r>
       <w:r>
         <w:rPr>
@@ -2758,30 +4229,217 @@
         </w:rPr>
         <w:t xml:space="preserve"> </w:t>
       </w:r>
-      <w:r>
-        <w:rPr>
-          <w:rFonts w:ascii="Times New Roman" w:hAnsi="Times New Roman" w:cs="Times New Roman"/>
-          <w:sz w:val="20"/>
-          <w:szCs w:val="20"/>
-        </w:rPr>
-        <w:t>ArrayList&lt;String&gt; be a subclass (</w:t>
-      </w:r>
-      <w:r>
-        <w:rPr>
-          <w:rFonts w:ascii="Times New Roman" w:hAnsi="Times New Roman" w:cs="Times New Roman"/>
-          <w:sz w:val="20"/>
-          <w:szCs w:val="20"/>
-        </w:rPr>
-        <w:t>subtype) of Ar</w:t>
-      </w:r>
-      <w:r>
-        <w:rPr>
-          <w:rFonts w:ascii="Times New Roman" w:hAnsi="Times New Roman" w:cs="Times New Roman"/>
-          <w:sz w:val="20"/>
-          <w:szCs w:val="20"/>
-        </w:rPr>
-        <w:t>rayList&lt;Object&gt;?</w:t>
-      </w:r>
+      <w:proofErr w:type="spellStart"/>
+      <w:r>
+        <w:rPr>
+          <w:rFonts w:ascii="Times New Roman" w:hAnsi="Times New Roman" w:cs="Times New Roman"/>
+          <w:sz w:val="20"/>
+          <w:szCs w:val="20"/>
+        </w:rPr>
+        <w:t>ArrayList</w:t>
+      </w:r>
+      <w:proofErr w:type="spellEnd"/>
+      <w:r>
+        <w:rPr>
+          <w:rFonts w:ascii="Times New Roman" w:hAnsi="Times New Roman" w:cs="Times New Roman"/>
+          <w:sz w:val="20"/>
+          <w:szCs w:val="20"/>
+        </w:rPr>
+        <w:t>&lt;String&gt; be a subclass (</w:t>
+      </w:r>
+      <w:r>
+        <w:rPr>
+          <w:rFonts w:ascii="Times New Roman" w:hAnsi="Times New Roman" w:cs="Times New Roman"/>
+          <w:sz w:val="20"/>
+          <w:szCs w:val="20"/>
+        </w:rPr>
+        <w:t xml:space="preserve">subtype) of </w:t>
+      </w:r>
+      <w:proofErr w:type="spellStart"/>
+      <w:r>
+        <w:rPr>
+          <w:rFonts w:ascii="Times New Roman" w:hAnsi="Times New Roman" w:cs="Times New Roman"/>
+          <w:sz w:val="20"/>
+          <w:szCs w:val="20"/>
+        </w:rPr>
+        <w:t>Ar</w:t>
+      </w:r>
+      <w:r>
+        <w:rPr>
+          <w:rFonts w:ascii="Times New Roman" w:hAnsi="Times New Roman" w:cs="Times New Roman"/>
+          <w:sz w:val="20"/>
+          <w:szCs w:val="20"/>
+        </w:rPr>
+        <w:t>rayList</w:t>
+      </w:r>
+      <w:proofErr w:type="spellEnd"/>
+      <w:r>
+        <w:rPr>
+          <w:rFonts w:ascii="Times New Roman" w:hAnsi="Times New Roman" w:cs="Times New Roman"/>
+          <w:sz w:val="20"/>
+          <w:szCs w:val="20"/>
+        </w:rPr>
+        <w:t>&lt;Object&gt;?</w:t>
+      </w:r>
+      <w:r>
+        <w:rPr>
+          <w:rFonts w:ascii="Times New Roman" w:hAnsi="Times New Roman" w:cs="Times New Roman"/>
+          <w:sz w:val="20"/>
+          <w:szCs w:val="20"/>
+        </w:rPr>
+        <w:t xml:space="preserve"> </w:t>
+      </w:r>
+      <w:proofErr w:type="spellStart"/>
+      <w:r>
+        <w:rPr>
+          <w:rFonts w:ascii="Times New Roman" w:hAnsi="Times New Roman" w:cs="Times New Roman"/>
+          <w:sz w:val="20"/>
+          <w:szCs w:val="20"/>
+        </w:rPr>
+        <w:t>JavaHyperText</w:t>
+      </w:r>
+      <w:proofErr w:type="spellEnd"/>
+      <w:r>
+        <w:rPr>
+          <w:rFonts w:ascii="Times New Roman" w:hAnsi="Times New Roman" w:cs="Times New Roman"/>
+          <w:sz w:val="20"/>
+          <w:szCs w:val="20"/>
+        </w:rPr>
+        <w:t xml:space="preserve"> entry </w:t>
+      </w:r>
+      <w:r>
+        <w:rPr>
+          <w:rFonts w:ascii="Times New Roman" w:hAnsi="Times New Roman" w:cs="Times New Roman"/>
+          <w:i/>
+          <w:sz w:val="20"/>
+          <w:szCs w:val="20"/>
+        </w:rPr>
+        <w:t>generics</w:t>
+      </w:r>
+      <w:r>
+        <w:rPr>
+          <w:rFonts w:ascii="Times New Roman" w:hAnsi="Times New Roman" w:cs="Times New Roman"/>
+          <w:sz w:val="20"/>
+          <w:szCs w:val="20"/>
+        </w:rPr>
+        <w:t>.</w:t>
+      </w:r>
+    </w:p>
+    <w:p>
+      <w:pPr>
+        <w:pStyle w:val="ListParagraph"/>
+        <w:numPr>
+          <w:ilvl w:val="0"/>
+          <w:numId w:val="1"/>
+        </w:numPr>
+        <w:rPr>
+          <w:rFonts w:ascii="Times New Roman" w:hAnsi="Times New Roman" w:cs="Times New Roman"/>
+          <w:sz w:val="20"/>
+          <w:szCs w:val="20"/>
+        </w:rPr>
+      </w:pPr>
+      <w:r>
+        <w:rPr>
+          <w:rFonts w:ascii="Times New Roman" w:hAnsi="Times New Roman" w:cs="Times New Roman"/>
+          <w:sz w:val="20"/>
+          <w:szCs w:val="20"/>
+        </w:rPr>
+        <w:t xml:space="preserve">Wildcard, bounded wildcard. </w:t>
+      </w:r>
+      <w:proofErr w:type="spellStart"/>
+      <w:r>
+        <w:rPr>
+          <w:rFonts w:ascii="Times New Roman" w:hAnsi="Times New Roman" w:cs="Times New Roman"/>
+          <w:sz w:val="20"/>
+          <w:szCs w:val="20"/>
+        </w:rPr>
+        <w:t>JavaHyperText</w:t>
+      </w:r>
+      <w:proofErr w:type="spellEnd"/>
+      <w:r>
+        <w:rPr>
+          <w:rFonts w:ascii="Times New Roman" w:hAnsi="Times New Roman" w:cs="Times New Roman"/>
+          <w:sz w:val="20"/>
+          <w:szCs w:val="20"/>
+        </w:rPr>
+        <w:t xml:space="preserve"> entry </w:t>
+      </w:r>
+      <w:r>
+        <w:rPr>
+          <w:rFonts w:ascii="Times New Roman" w:hAnsi="Times New Roman" w:cs="Times New Roman"/>
+          <w:i/>
+          <w:sz w:val="20"/>
+          <w:szCs w:val="20"/>
+        </w:rPr>
+        <w:t>generics</w:t>
+      </w:r>
+      <w:r>
+        <w:rPr>
+          <w:rFonts w:ascii="Times New Roman" w:hAnsi="Times New Roman" w:cs="Times New Roman"/>
+          <w:sz w:val="20"/>
+          <w:szCs w:val="20"/>
+        </w:rPr>
+        <w:t>.</w:t>
+      </w:r>
+    </w:p>
+    <w:p>
+      <w:pPr>
+        <w:pStyle w:val="ListParagraph"/>
+        <w:numPr>
+          <w:ilvl w:val="0"/>
+          <w:numId w:val="1"/>
+        </w:numPr>
+        <w:rPr>
+          <w:rFonts w:ascii="Times New Roman" w:hAnsi="Times New Roman" w:cs="Times New Roman"/>
+          <w:sz w:val="20"/>
+          <w:szCs w:val="20"/>
+        </w:rPr>
+      </w:pPr>
+      <w:r>
+        <w:rPr>
+          <w:rFonts w:ascii="Times New Roman" w:hAnsi="Times New Roman" w:cs="Times New Roman"/>
+          <w:sz w:val="20"/>
+          <w:szCs w:val="20"/>
+        </w:rPr>
+        <w:t xml:space="preserve">Restrictions on generics. </w:t>
+      </w:r>
+      <w:proofErr w:type="spellStart"/>
+      <w:r>
+        <w:rPr>
+          <w:rFonts w:ascii="Times New Roman" w:hAnsi="Times New Roman" w:cs="Times New Roman"/>
+          <w:sz w:val="20"/>
+          <w:szCs w:val="20"/>
+        </w:rPr>
+        <w:t>JavaHyperText</w:t>
+      </w:r>
+      <w:proofErr w:type="spellEnd"/>
+      <w:r>
+        <w:rPr>
+          <w:rFonts w:ascii="Times New Roman" w:hAnsi="Times New Roman" w:cs="Times New Roman"/>
+          <w:sz w:val="20"/>
+          <w:szCs w:val="20"/>
+        </w:rPr>
+        <w:t xml:space="preserve"> entry </w:t>
+      </w:r>
+      <w:r>
+        <w:rPr>
+          <w:rFonts w:ascii="Times New Roman" w:hAnsi="Times New Roman" w:cs="Times New Roman"/>
+          <w:i/>
+          <w:sz w:val="20"/>
+          <w:szCs w:val="20"/>
+        </w:rPr>
+        <w:t>generics</w:t>
+      </w:r>
+      <w:r>
+        <w:rPr>
+          <w:rFonts w:ascii="Times New Roman" w:hAnsi="Times New Roman" w:cs="Times New Roman"/>
+          <w:sz w:val="20"/>
+          <w:szCs w:val="20"/>
+        </w:rPr>
+        <w:t>.</w:t>
+      </w:r>
+      <w:bookmarkStart w:id="0" w:name="_GoBack"/>
+      <w:bookmarkEnd w:id="0"/>
     </w:p>
     <w:sectPr>
       <w:headerReference w:type="even" r:id="rId7"/>
@@ -2841,7 +4499,25 @@
         <w:sz w:val="20"/>
         <w:szCs w:val="20"/>
       </w:rPr>
-      <w:t>David Gries, 2018</w:t>
+      <w:t xml:space="preserve">David </w:t>
+    </w:r>
+    <w:proofErr w:type="spellStart"/>
+    <w:r>
+      <w:rPr>
+        <w:rFonts w:ascii="Times" w:hAnsi="Times"/>
+        <w:sz w:val="20"/>
+        <w:szCs w:val="20"/>
+      </w:rPr>
+      <w:t>Gries</w:t>
+    </w:r>
+    <w:proofErr w:type="spellEnd"/>
+    <w:r>
+      <w:rPr>
+        <w:rFonts w:ascii="Times" w:hAnsi="Times"/>
+        <w:sz w:val="20"/>
+        <w:szCs w:val="20"/>
+      </w:rPr>
+      <w:t>, 2018</w:t>
     </w:r>
   </w:p>
   <w:p>
@@ -3382,10 +5058,6 @@
     <w:lsdException w:name="Book Title" w:uiPriority="33" w:qFormat="1"/>
     <w:lsdException w:name="Bibliography" w:semiHidden="1" w:uiPriority="37" w:unhideWhenUsed="1"/>
     <w:lsdException w:name="TOC Heading" w:semiHidden="1" w:uiPriority="39" w:unhideWhenUsed="1" w:qFormat="1"/>
-    <w:lsdException w:name="Grid Table Light" w:semiHidden="1" w:unhideWhenUsed="1"/>
-    <w:lsdException w:name="Grid Table 1 Light" w:semiHidden="1" w:unhideWhenUsed="1"/>
-    <w:lsdException w:name="Grid Table 2" w:semiHidden="1" w:unhideWhenUsed="1"/>
-    <w:lsdException w:name="Grid Table 3" w:semiHidden="1" w:unhideWhenUsed="1"/>
     <w:lsdException w:name="Grid Table 4" w:uiPriority="49"/>
     <w:lsdException w:name="Grid Table 5 Dark" w:uiPriority="50"/>
     <w:lsdException w:name="Grid Table 6 Colorful" w:uiPriority="51"/>

</xml_diff>